<commit_message>
Replaced the wrong file with the right one
</commit_message>
<xml_diff>
--- a/Labs/Lab05/CS133JS_Lab05_CodeReview.docx
+++ b/Labs/Lab05/CS133JS_Lab05_CodeReview.docx
@@ -311,36 +311,42 @@
               </w:rPr>
               <w:t xml:space="preserve">: </w:t>
             </w:r>
+            <w:proofErr w:type="spellStart"/>
             <w:r>
               <w:rPr>
                 <w:b/>
               </w:rPr>
               <w:t>RomanNumeralCalc</w:t>
             </w:r>
+            <w:proofErr w:type="spellEnd"/>
             <w:r>
               <w:rPr>
                 <w:b/>
               </w:rPr>
               <w:t xml:space="preserve">, </w:t>
             </w:r>
+            <w:proofErr w:type="spellStart"/>
             <w:r>
               <w:rPr>
                 <w:b/>
               </w:rPr>
               <w:t>AverageOfScores</w:t>
             </w:r>
+            <w:proofErr w:type="spellEnd"/>
             <w:r>
               <w:rPr>
                 <w:b/>
               </w:rPr>
               <w:t xml:space="preserve">, </w:t>
             </w:r>
+            <w:proofErr w:type="spellStart"/>
             <w:r>
               <w:rPr>
                 <w:b/>
               </w:rPr>
               <w:t>DecimalToRoman</w:t>
             </w:r>
+            <w:proofErr w:type="spellEnd"/>
           </w:p>
         </w:tc>
       </w:tr>
@@ -1024,19 +1030,11 @@
               <w:spacing w:after="0" w:line="240" w:lineRule="auto"/>
             </w:pPr>
             <w:r>
-              <w:t xml:space="preserve">   </w:t>
-            </w:r>
-            <w:r>
-              <w:t xml:space="preserve">Does the code conform to the style and best practices guide? </w:t>
+              <w:t xml:space="preserve">   Does the code conform to the style and best practices guide? </w:t>
             </w:r>
             <w:r>
               <w:br/>
-            </w:r>
-            <w:r>
-              <w:t xml:space="preserve">   </w:t>
-            </w:r>
-            <w:r>
-              <w:t>List any exceptions in the comments.</w:t>
+              <w:t xml:space="preserve">   List any exceptions in the comments.</w:t>
             </w:r>
           </w:p>
         </w:tc>
@@ -1198,36 +1196,42 @@
               <w:lastRenderedPageBreak/>
               <w:t xml:space="preserve">Web App II: </w:t>
             </w:r>
+            <w:proofErr w:type="spellStart"/>
             <w:r>
               <w:rPr>
                 <w:b/>
               </w:rPr>
               <w:t>GradeBook</w:t>
             </w:r>
+            <w:proofErr w:type="spellEnd"/>
             <w:r>
               <w:rPr>
                 <w:b/>
               </w:rPr>
               <w:t xml:space="preserve">, </w:t>
             </w:r>
+            <w:proofErr w:type="spellStart"/>
             <w:r>
               <w:rPr>
                 <w:b/>
               </w:rPr>
               <w:t>PriceList</w:t>
             </w:r>
+            <w:proofErr w:type="spellEnd"/>
             <w:r>
               <w:rPr>
                 <w:b/>
               </w:rPr>
               <w:t xml:space="preserve">, </w:t>
             </w:r>
+            <w:proofErr w:type="spellStart"/>
             <w:r>
               <w:rPr>
                 <w:b/>
               </w:rPr>
               <w:t>ToDoList</w:t>
             </w:r>
+            <w:proofErr w:type="spellEnd"/>
           </w:p>
         </w:tc>
       </w:tr>
@@ -1442,25 +1446,7 @@
               <w:rPr>
                 <w:bCs/>
               </w:rPr>
-              <w:t>Are the</w:t>
-            </w:r>
-            <w:r>
-              <w:rPr>
-                <w:bCs/>
-              </w:rPr>
-              <w:t xml:space="preserve"> array</w:t>
-            </w:r>
-            <w:r>
-              <w:rPr>
-                <w:bCs/>
-              </w:rPr>
-              <w:t>s required in the instructions</w:t>
-            </w:r>
-            <w:r>
-              <w:rPr>
-                <w:bCs/>
-              </w:rPr>
-              <w:t xml:space="preserve"> used in the solution?</w:t>
+              <w:t>Are the arrays required in the instructions used in the solution?</w:t>
             </w:r>
           </w:p>
         </w:tc>
@@ -1534,16 +1520,7 @@
               <w:spacing w:after="0" w:line="240" w:lineRule="auto"/>
             </w:pPr>
             <w:r>
-              <w:t>Does the function</w:t>
-            </w:r>
-            <w:r>
-              <w:t>s</w:t>
-            </w:r>
-            <w:r>
-              <w:t xml:space="preserve"> meet all the requirements in the instructions</w:t>
-            </w:r>
-            <w:r>
-              <w:t>?</w:t>
+              <w:t>Does the functions meet all the requirements in the instructions?</w:t>
             </w:r>
           </w:p>
         </w:tc>
@@ -1765,16 +1742,8 @@
                 <w:bCs/>
               </w:rPr>
               <w:br/>
-              <w:t xml:space="preserve">    </w:t>
-            </w:r>
-            <w:r>
-              <w:rPr>
-                <w:bCs/>
-              </w:rPr>
-              <w:t>List any exceptions in the comments.</w:t>
-            </w:r>
-            <w:bookmarkStart w:id="0" w:name="_GoBack"/>
-            <w:bookmarkEnd w:id="0"/>
+              <w:t xml:space="preserve">    List any exceptions in the comments.</w:t>
+            </w:r>
           </w:p>
         </w:tc>
         <w:tc>
@@ -2044,9 +2013,12 @@
       </w:pPr>
     </w:p>
     <w:sectPr>
-      <w:headerReference w:type="default" r:id="rId7"/>
-      <w:footerReference w:type="even" r:id="rId8"/>
-      <w:footerReference w:type="default" r:id="rId9"/>
+      <w:headerReference w:type="even" r:id="rId7"/>
+      <w:headerReference w:type="default" r:id="rId8"/>
+      <w:footerReference w:type="even" r:id="rId9"/>
+      <w:footerReference w:type="default" r:id="rId10"/>
+      <w:headerReference w:type="first" r:id="rId11"/>
+      <w:footerReference w:type="first" r:id="rId12"/>
       <w:pgSz w:w="12240" w:h="15840"/>
       <w:pgMar w:top="1440" w:right="1440" w:bottom="1440" w:left="1440" w:header="720" w:footer="0" w:gutter="0"/>
       <w:cols w:space="720"/>
@@ -2212,6 +2184,16 @@
 </w:ftr>
 </file>
 
+<file path=word/footer3.xml><?xml version="1.0" encoding="utf-8"?>
+<w:ftr xmlns:wpc="http://schemas.microsoft.com/office/word/2010/wordprocessingCanvas" xmlns:cx="http://schemas.microsoft.com/office/drawing/2014/chartex" xmlns:cx1="http://schemas.microsoft.com/office/drawing/2015/9/8/chartex" xmlns:cx2="http://schemas.microsoft.com/office/drawing/2015/10/21/chartex" xmlns:cx3="http://schemas.microsoft.com/office/drawing/2016/5/9/chartex" xmlns:cx4="http://schemas.microsoft.com/office/drawing/2016/5/10/chartex" xmlns:cx5="http://schemas.microsoft.com/office/drawing/2016/5/11/chartex" xmlns:cx6="http://schemas.microsoft.com/office/drawing/2016/5/12/chartex" xmlns:cx7="http://schemas.microsoft.com/office/drawing/2016/5/13/chartex" xmlns:cx8="http://schemas.microsoft.com/office/drawing/2016/5/14/chartex" xmlns:mc="http://schemas.openxmlformats.org/markup-compatibility/2006" xmlns:aink="http://schemas.microsoft.com/office/drawing/2016/ink" xmlns:am3d="http://schemas.microsoft.com/office/drawing/2017/model3d" xmlns:o="urn:schemas-microsoft-com:office:office" xmlns:r="http://schemas.openxmlformats.org/officeDocument/2006/relationships" xmlns:m="http://schemas.openxmlformats.org/officeDocument/2006/math" xmlns:v="urn:schemas-microsoft-com:vml" xmlns:wp14="http://schemas.microsoft.com/office/word/2010/wordprocessingDrawing" xmlns:wp="http://schemas.openxmlformats.org/drawingml/2006/wordprocessingDrawing" xmlns:w10="urn:schemas-microsoft-com:office:word" xmlns:w="http://schemas.openxmlformats.org/wordprocessingml/2006/main" xmlns:w14="http://schemas.microsoft.com/office/word/2010/wordml" xmlns:w15="http://schemas.microsoft.com/office/word/2012/wordml" xmlns:w16cid="http://schemas.microsoft.com/office/word/2016/wordml/cid" xmlns:w16se="http://schemas.microsoft.com/office/word/2015/wordml/symex" xmlns:wpg="http://schemas.microsoft.com/office/word/2010/wordprocessingGroup" xmlns:wpi="http://schemas.microsoft.com/office/word/2010/wordprocessingInk" xmlns:wne="http://schemas.microsoft.com/office/word/2006/wordml" xmlns:wps="http://schemas.microsoft.com/office/word/2010/wordprocessingShape" mc:Ignorable="w14 w15 w16se w16cid wp14">
+  <w:p>
+    <w:pPr>
+      <w:pStyle w:val="Footer"/>
+    </w:pPr>
+  </w:p>
+</w:ftr>
+</file>
+
 <file path=word/footnotes.xml><?xml version="1.0" encoding="utf-8"?>
 <w:footnotes xmlns:wpc="http://schemas.microsoft.com/office/word/2010/wordprocessingCanvas" xmlns:cx="http://schemas.microsoft.com/office/drawing/2014/chartex" xmlns:cx1="http://schemas.microsoft.com/office/drawing/2015/9/8/chartex" xmlns:cx2="http://schemas.microsoft.com/office/drawing/2015/10/21/chartex" xmlns:cx3="http://schemas.microsoft.com/office/drawing/2016/5/9/chartex" xmlns:cx4="http://schemas.microsoft.com/office/drawing/2016/5/10/chartex" xmlns:cx5="http://schemas.microsoft.com/office/drawing/2016/5/11/chartex" xmlns:cx6="http://schemas.microsoft.com/office/drawing/2016/5/12/chartex" xmlns:cx7="http://schemas.microsoft.com/office/drawing/2016/5/13/chartex" xmlns:cx8="http://schemas.microsoft.com/office/drawing/2016/5/14/chartex" xmlns:mc="http://schemas.openxmlformats.org/markup-compatibility/2006" xmlns:aink="http://schemas.microsoft.com/office/drawing/2016/ink" xmlns:am3d="http://schemas.microsoft.com/office/drawing/2017/model3d" xmlns:o="urn:schemas-microsoft-com:office:office" xmlns:r="http://schemas.openxmlformats.org/officeDocument/2006/relationships" xmlns:m="http://schemas.openxmlformats.org/officeDocument/2006/math" xmlns:v="urn:schemas-microsoft-com:vml" xmlns:wp14="http://schemas.microsoft.com/office/word/2010/wordprocessingDrawing" xmlns:wp="http://schemas.openxmlformats.org/drawingml/2006/wordprocessingDrawing" xmlns:w10="urn:schemas-microsoft-com:office:word" xmlns:w="http://schemas.openxmlformats.org/wordprocessingml/2006/main" xmlns:w14="http://schemas.microsoft.com/office/word/2010/wordml" xmlns:w15="http://schemas.microsoft.com/office/word/2012/wordml" xmlns:w16cid="http://schemas.microsoft.com/office/word/2016/wordml/cid" xmlns:w16se="http://schemas.microsoft.com/office/word/2015/wordml/symex" xmlns:wpg="http://schemas.microsoft.com/office/word/2010/wordprocessingGroup" xmlns:wpi="http://schemas.microsoft.com/office/word/2010/wordprocessingInk" xmlns:wne="http://schemas.microsoft.com/office/word/2006/wordml" xmlns:wps="http://schemas.microsoft.com/office/word/2010/wordprocessingShape" mc:Ignorable="w14 w15 w16se w16cid wp14">
   <w:footnote w:type="separator" w:id="-1">
@@ -2238,6 +2220,16 @@
 </file>
 
 <file path=word/header1.xml><?xml version="1.0" encoding="utf-8"?>
+<w:hdr xmlns:wpc="http://schemas.microsoft.com/office/word/2010/wordprocessingCanvas" xmlns:cx="http://schemas.microsoft.com/office/drawing/2014/chartex" xmlns:cx1="http://schemas.microsoft.com/office/drawing/2015/9/8/chartex" xmlns:cx2="http://schemas.microsoft.com/office/drawing/2015/10/21/chartex" xmlns:cx3="http://schemas.microsoft.com/office/drawing/2016/5/9/chartex" xmlns:cx4="http://schemas.microsoft.com/office/drawing/2016/5/10/chartex" xmlns:cx5="http://schemas.microsoft.com/office/drawing/2016/5/11/chartex" xmlns:cx6="http://schemas.microsoft.com/office/drawing/2016/5/12/chartex" xmlns:cx7="http://schemas.microsoft.com/office/drawing/2016/5/13/chartex" xmlns:cx8="http://schemas.microsoft.com/office/drawing/2016/5/14/chartex" xmlns:mc="http://schemas.openxmlformats.org/markup-compatibility/2006" xmlns:aink="http://schemas.microsoft.com/office/drawing/2016/ink" xmlns:am3d="http://schemas.microsoft.com/office/drawing/2017/model3d" xmlns:o="urn:schemas-microsoft-com:office:office" xmlns:r="http://schemas.openxmlformats.org/officeDocument/2006/relationships" xmlns:m="http://schemas.openxmlformats.org/officeDocument/2006/math" xmlns:v="urn:schemas-microsoft-com:vml" xmlns:wp14="http://schemas.microsoft.com/office/word/2010/wordprocessingDrawing" xmlns:wp="http://schemas.openxmlformats.org/drawingml/2006/wordprocessingDrawing" xmlns:w10="urn:schemas-microsoft-com:office:word" xmlns:w="http://schemas.openxmlformats.org/wordprocessingml/2006/main" xmlns:w14="http://schemas.microsoft.com/office/word/2010/wordml" xmlns:w15="http://schemas.microsoft.com/office/word/2012/wordml" xmlns:w16cid="http://schemas.microsoft.com/office/word/2016/wordml/cid" xmlns:w16se="http://schemas.microsoft.com/office/word/2015/wordml/symex" xmlns:wpg="http://schemas.microsoft.com/office/word/2010/wordprocessingGroup" xmlns:wpi="http://schemas.microsoft.com/office/word/2010/wordprocessingInk" xmlns:wne="http://schemas.microsoft.com/office/word/2006/wordml" xmlns:wps="http://schemas.microsoft.com/office/word/2010/wordprocessingShape" mc:Ignorable="w14 w15 w16se w16cid wp14">
+  <w:p>
+    <w:pPr>
+      <w:pStyle w:val="Header"/>
+    </w:pPr>
+  </w:p>
+</w:hdr>
+</file>
+
+<file path=word/header2.xml><?xml version="1.0" encoding="utf-8"?>
 <w:hdr xmlns:wpc="http://schemas.microsoft.com/office/word/2010/wordprocessingCanvas" xmlns:cx="http://schemas.microsoft.com/office/drawing/2014/chartex" xmlns:cx1="http://schemas.microsoft.com/office/drawing/2015/9/8/chartex" xmlns:cx2="http://schemas.microsoft.com/office/drawing/2015/10/21/chartex" xmlns:cx3="http://schemas.microsoft.com/office/drawing/2016/5/9/chartex" xmlns:cx4="http://schemas.microsoft.com/office/drawing/2016/5/10/chartex" xmlns:cx5="http://schemas.microsoft.com/office/drawing/2016/5/11/chartex" xmlns:cx6="http://schemas.microsoft.com/office/drawing/2016/5/12/chartex" xmlns:cx7="http://schemas.microsoft.com/office/drawing/2016/5/13/chartex" xmlns:cx8="http://schemas.microsoft.com/office/drawing/2016/5/14/chartex" xmlns:mc="http://schemas.openxmlformats.org/markup-compatibility/2006" xmlns:aink="http://schemas.microsoft.com/office/drawing/2016/ink" xmlns:am3d="http://schemas.microsoft.com/office/drawing/2017/model3d" xmlns:o="urn:schemas-microsoft-com:office:office" xmlns:r="http://schemas.openxmlformats.org/officeDocument/2006/relationships" xmlns:m="http://schemas.openxmlformats.org/officeDocument/2006/math" xmlns:v="urn:schemas-microsoft-com:vml" xmlns:wp14="http://schemas.microsoft.com/office/word/2010/wordprocessingDrawing" xmlns:wp="http://schemas.openxmlformats.org/drawingml/2006/wordprocessingDrawing" xmlns:w10="urn:schemas-microsoft-com:office:word" xmlns:w="http://schemas.openxmlformats.org/wordprocessingml/2006/main" xmlns:w14="http://schemas.microsoft.com/office/word/2010/wordml" xmlns:w15="http://schemas.microsoft.com/office/word/2012/wordml" xmlns:w16cid="http://schemas.microsoft.com/office/word/2016/wordml/cid" xmlns:w16se="http://schemas.microsoft.com/office/word/2015/wordml/symex" xmlns:wpg="http://schemas.microsoft.com/office/word/2010/wordprocessingGroup" xmlns:wpi="http://schemas.microsoft.com/office/word/2010/wordprocessingInk" xmlns:wne="http://schemas.microsoft.com/office/word/2006/wordml" xmlns:wps="http://schemas.microsoft.com/office/word/2010/wordprocessingShape" mc:Ignorable="w14 w15 w16se w16cid wp14">
   <w:p>
     <w:pPr>
@@ -2291,8 +2283,10 @@
         <w:sz w:val="28"/>
         <w:szCs w:val="28"/>
       </w:rPr>
-      <w:t>Repetition</w:t>
+      <w:t>Arrays</w:t>
     </w:r>
+    <w:bookmarkStart w:id="0" w:name="_GoBack"/>
+    <w:bookmarkEnd w:id="0"/>
     <w:r>
       <w:rPr>
         <w:b/>
@@ -2310,6 +2304,16 @@
       </w:rPr>
       <w:t>CS133JS, Beginning Programming: JavaScript</w:t>
     </w:r>
+  </w:p>
+</w:hdr>
+</file>
+
+<file path=word/header3.xml><?xml version="1.0" encoding="utf-8"?>
+<w:hdr xmlns:wpc="http://schemas.microsoft.com/office/word/2010/wordprocessingCanvas" xmlns:cx="http://schemas.microsoft.com/office/drawing/2014/chartex" xmlns:cx1="http://schemas.microsoft.com/office/drawing/2015/9/8/chartex" xmlns:cx2="http://schemas.microsoft.com/office/drawing/2015/10/21/chartex" xmlns:cx3="http://schemas.microsoft.com/office/drawing/2016/5/9/chartex" xmlns:cx4="http://schemas.microsoft.com/office/drawing/2016/5/10/chartex" xmlns:cx5="http://schemas.microsoft.com/office/drawing/2016/5/11/chartex" xmlns:cx6="http://schemas.microsoft.com/office/drawing/2016/5/12/chartex" xmlns:cx7="http://schemas.microsoft.com/office/drawing/2016/5/13/chartex" xmlns:cx8="http://schemas.microsoft.com/office/drawing/2016/5/14/chartex" xmlns:mc="http://schemas.openxmlformats.org/markup-compatibility/2006" xmlns:aink="http://schemas.microsoft.com/office/drawing/2016/ink" xmlns:am3d="http://schemas.microsoft.com/office/drawing/2017/model3d" xmlns:o="urn:schemas-microsoft-com:office:office" xmlns:r="http://schemas.openxmlformats.org/officeDocument/2006/relationships" xmlns:m="http://schemas.openxmlformats.org/officeDocument/2006/math" xmlns:v="urn:schemas-microsoft-com:vml" xmlns:wp14="http://schemas.microsoft.com/office/word/2010/wordprocessingDrawing" xmlns:wp="http://schemas.openxmlformats.org/drawingml/2006/wordprocessingDrawing" xmlns:w10="urn:schemas-microsoft-com:office:word" xmlns:w="http://schemas.openxmlformats.org/wordprocessingml/2006/main" xmlns:w14="http://schemas.microsoft.com/office/word/2010/wordml" xmlns:w15="http://schemas.microsoft.com/office/word/2012/wordml" xmlns:w16cid="http://schemas.microsoft.com/office/word/2016/wordml/cid" xmlns:w16se="http://schemas.microsoft.com/office/word/2015/wordml/symex" xmlns:wpg="http://schemas.microsoft.com/office/word/2010/wordprocessingGroup" xmlns:wpi="http://schemas.microsoft.com/office/word/2010/wordprocessingInk" xmlns:wne="http://schemas.microsoft.com/office/word/2006/wordml" xmlns:wps="http://schemas.microsoft.com/office/word/2010/wordprocessingShape" mc:Ignorable="w14 w15 w16se w16cid wp14">
+  <w:p>
+    <w:pPr>
+      <w:pStyle w:val="Header"/>
+    </w:pPr>
   </w:p>
 </w:hdr>
 </file>
@@ -2857,7 +2861,7 @@
     </w:rPrDefault>
     <w:pPrDefault/>
   </w:docDefaults>
-  <w:latentStyles w:defLockedState="0" w:defUIPriority="99" w:defSemiHidden="0" w:defUnhideWhenUsed="0" w:defQFormat="0" w:count="377">
+  <w:latentStyles w:defLockedState="0" w:defUIPriority="99" w:defSemiHidden="0" w:defUnhideWhenUsed="0" w:defQFormat="0" w:count="375">
     <w:lsdException w:name="Normal" w:uiPriority="0" w:qFormat="1"/>
     <w:lsdException w:name="heading 1" w:uiPriority="9" w:qFormat="1"/>
     <w:lsdException w:name="heading 2" w:semiHidden="1" w:uiPriority="9" w:unhideWhenUsed="1" w:qFormat="1"/>
@@ -2952,6 +2956,7 @@
     <w:lsdException w:name="HTML Sample" w:semiHidden="1" w:unhideWhenUsed="1"/>
     <w:lsdException w:name="HTML Typewriter" w:semiHidden="1" w:unhideWhenUsed="1"/>
     <w:lsdException w:name="HTML Variable" w:semiHidden="1" w:unhideWhenUsed="1"/>
+    <w:lsdException w:name="Normal Table" w:semiHidden="1" w:unhideWhenUsed="1"/>
     <w:lsdException w:name="annotation subject" w:semiHidden="1" w:unhideWhenUsed="1"/>
     <w:lsdException w:name="No List" w:semiHidden="1" w:unhideWhenUsed="1"/>
     <w:lsdException w:name="Outline List 1" w:semiHidden="1" w:unhideWhenUsed="1"/>
@@ -2997,9 +3002,11 @@
     <w:lsdException w:name="Table Subtle 1" w:semiHidden="1" w:unhideWhenUsed="1"/>
     <w:lsdException w:name="Table Subtle 2" w:semiHidden="1" w:unhideWhenUsed="1"/>
     <w:lsdException w:name="Table Web 1" w:semiHidden="1" w:unhideWhenUsed="1"/>
+    <w:lsdException w:name="Table Web 2" w:semiHidden="1" w:unhideWhenUsed="1"/>
     <w:lsdException w:name="Table Web 3" w:semiHidden="1" w:unhideWhenUsed="1"/>
     <w:lsdException w:name="Balloon Text" w:semiHidden="1" w:unhideWhenUsed="1"/>
     <w:lsdException w:name="Table Grid" w:uiPriority="59"/>
+    <w:lsdException w:name="Table Theme" w:semiHidden="1" w:unhideWhenUsed="1"/>
     <w:lsdException w:name="Placeholder Text" w:semiHidden="1"/>
     <w:lsdException w:name="No Spacing" w:uiPriority="1" w:qFormat="1"/>
     <w:lsdException w:name="Light Shading" w:uiPriority="60"/>
@@ -3210,8 +3217,6 @@
     <w:lsdException w:name="Smart Hyperlink" w:semiHidden="1" w:unhideWhenUsed="1"/>
     <w:lsdException w:name="Hashtag" w:semiHidden="1" w:unhideWhenUsed="1"/>
     <w:lsdException w:name="Unresolved Mention" w:semiHidden="1" w:unhideWhenUsed="1"/>
-    <w:lsdException w:name="Smart Link" w:semiHidden="1" w:unhideWhenUsed="1"/>
-    <w:lsdException w:name="Smart Link Error" w:semiHidden="1" w:unhideWhenUsed="1"/>
   </w:latentStyles>
   <w:style w:type="paragraph" w:default="1" w:styleId="Normal">
     <w:name w:val="Normal"/>

</xml_diff>